<commit_message>
Update Document for Assets
</commit_message>
<xml_diff>
--- a/Assets.docx
+++ b/Assets.docx
@@ -20,6 +20,14 @@
       </w:r>
       <w:r>
         <w:t xml:space="preserve"> </w:t>
+      </w:r>
+    </w:p>
+    <w:p>
+      <w:pPr>
+        <w:pStyle w:val="BodyText"/>
+      </w:pPr>
+      <w:r>
+        <w:t xml:space="preserve">A trust will be set up for any Beagles for their care after Paula and I are gone.</w:t>
       </w:r>
     </w:p>
     <w:tbl>

</xml_diff>